<commit_message>
beaucoup de changements ...
amélioration du plateau dans Matrix
création des classes  bombes et personnage dans Bombes et Man
Page d'accueil  graphisme de Celou -> bug
</commit_message>
<xml_diff>
--- a/Bomberman.docx
+++ b/Bomberman.docx
@@ -7,6 +7,8 @@
         <w:pStyle w:val="Titre"/>
         <w:jc w:val="both"/>
       </w:pPr>
+      <w:bookmarkStart w:id="0" w:name="_GoBack"/>
+      <w:bookmarkEnd w:id="0"/>
       <w:r>
         <w:t xml:space="preserve">Bomberman </w:t>
       </w:r>
@@ -750,6 +752,9 @@
         <w:tc>
           <w:tcPr>
             <w:tcW w:w="922" w:type="dxa"/>
+            <w:tcBorders>
+              <w:tr2bl w:val="single" w:sz="4" w:space="0" w:color="auto"/>
+            </w:tcBorders>
           </w:tcPr>
           <w:p>
             <w:pPr>
@@ -763,6 +768,9 @@
           <w:tcPr>
             <w:tcW w:w="921" w:type="dxa"/>
             <w:gridSpan w:val="2"/>
+            <w:tcBorders>
+              <w:tr2bl w:val="single" w:sz="4" w:space="0" w:color="auto"/>
+            </w:tcBorders>
           </w:tcPr>
           <w:p>
             <w:pPr>
@@ -1233,8 +1241,6 @@
             <w:r>
               <w:t xml:space="preserve">      </w:t>
             </w:r>
-            <w:bookmarkStart w:id="0" w:name="_GoBack"/>
-            <w:bookmarkEnd w:id="0"/>
           </w:p>
         </w:tc>
       </w:tr>

</xml_diff>